<commit_message>
Update to Run Utility and Implementation started
</commit_message>
<xml_diff>
--- a/Documentation/Game Artificial Intelligence - Coursework Documentation.docx
+++ b/Documentation/Game Artificial Intelligence - Coursework Documentation.docx
@@ -579,7 +579,7 @@
           <w:sz w:val="24"/>
           <w:szCs w:val="24"/>
         </w:rPr>
-        <w:t>that both the player and agent can pick up. The Utility AI will be combined with Seek and Flee Steering Behaviours. Doing this will ensure the AI is as lifelike as possible and provides a good testing ground for the Utility AI algorithm.</w:t>
+        <w:t>that the player can pick up. The Utility AI will be combined with Seek and Flee Steering Behaviours. Doing this will ensure the AI is as lifelike as possible and provides a good testing ground for the Utility AI algorithm.</w:t>
       </w:r>
     </w:p>
     <w:p>
@@ -1280,16 +1280,7 @@
           <w:sz w:val="24"/>
           <w:szCs w:val="24"/>
         </w:rPr>
-        <w:t>lifelike b</w:t>
-      </w:r>
-      <w:bookmarkStart w:id="0" w:name="_GoBack"/>
-      <w:bookmarkEnd w:id="0"/>
-      <w:r>
-        <w:rPr>
-          <w:sz w:val="24"/>
-          <w:szCs w:val="24"/>
-        </w:rPr>
-        <w:t>ehaviour. There are multiple ways to solve this problem:</w:t>
+        <w:t>lifelike behaviour. There are multiple ways to solve this problem:</w:t>
       </w:r>
     </w:p>
     <w:p>
@@ -1433,224 +1424,7 @@
     </w:p>
     <w:p>
       <w:pPr>
-        <w:rPr>
-          <w:sz w:val="24"/>
-          <w:szCs w:val="24"/>
-        </w:rPr>
-      </w:pPr>
-    </w:p>
-    <w:p>
-      <w:pPr>
-        <w:ind w:left="660"/>
-        <w:rPr>
-          <w:sz w:val="24"/>
-          <w:szCs w:val="24"/>
-        </w:rPr>
-      </w:pPr>
-    </w:p>
-    <w:p>
-      <w:pPr>
-        <w:ind w:left="660"/>
-        <w:rPr>
-          <w:sz w:val="24"/>
-          <w:szCs w:val="24"/>
-        </w:rPr>
-      </w:pPr>
-    </w:p>
-    <w:p>
-      <w:pPr>
-        <w:rPr>
-          <w:sz w:val="24"/>
-          <w:szCs w:val="24"/>
-        </w:rPr>
-      </w:pPr>
-    </w:p>
-    <w:p>
-      <w:pPr>
-        <w:rPr>
-          <w:sz w:val="24"/>
-          <w:szCs w:val="24"/>
-        </w:rPr>
-      </w:pPr>
-    </w:p>
-    <w:p>
-      <w:pPr>
-        <w:rPr>
-          <w:sz w:val="24"/>
-          <w:szCs w:val="24"/>
-        </w:rPr>
-      </w:pPr>
-    </w:p>
-    <w:p>
-      <w:pPr>
-        <w:rPr>
-          <w:sz w:val="24"/>
-          <w:szCs w:val="24"/>
-        </w:rPr>
-      </w:pPr>
-    </w:p>
-    <w:p>
-      <w:pPr>
-        <w:rPr>
-          <w:sz w:val="24"/>
-          <w:szCs w:val="24"/>
-        </w:rPr>
-      </w:pPr>
-    </w:p>
-    <w:p>
-      <w:pPr>
-        <w:rPr>
-          <w:sz w:val="24"/>
-          <w:szCs w:val="24"/>
-        </w:rPr>
-      </w:pPr>
-    </w:p>
-    <w:p>
-      <w:pPr>
-        <w:rPr>
-          <w:sz w:val="24"/>
-          <w:szCs w:val="24"/>
-        </w:rPr>
-      </w:pPr>
-    </w:p>
-    <w:p>
-      <w:pPr>
-        <w:rPr>
-          <w:sz w:val="24"/>
-          <w:szCs w:val="24"/>
-        </w:rPr>
-      </w:pPr>
-    </w:p>
-    <w:p>
-      <w:pPr>
-        <w:rPr>
-          <w:sz w:val="24"/>
-          <w:szCs w:val="24"/>
-        </w:rPr>
-      </w:pPr>
-    </w:p>
-    <w:p>
-      <w:pPr>
-        <w:rPr>
-          <w:sz w:val="24"/>
-          <w:szCs w:val="24"/>
-        </w:rPr>
-      </w:pPr>
-    </w:p>
-    <w:p>
-      <w:pPr>
-        <w:rPr>
-          <w:sz w:val="24"/>
-          <w:szCs w:val="24"/>
-        </w:rPr>
-      </w:pPr>
-    </w:p>
-    <w:p>
-      <w:pPr>
-        <w:rPr>
-          <w:sz w:val="24"/>
-          <w:szCs w:val="24"/>
-        </w:rPr>
-      </w:pPr>
-    </w:p>
-    <w:p>
-      <w:pPr>
-        <w:rPr>
-          <w:sz w:val="24"/>
-          <w:szCs w:val="24"/>
-        </w:rPr>
-      </w:pPr>
-    </w:p>
-    <w:p>
-      <w:pPr>
-        <w:rPr>
-          <w:sz w:val="24"/>
-          <w:szCs w:val="24"/>
-        </w:rPr>
-      </w:pPr>
-    </w:p>
-    <w:p>
-      <w:pPr>
-        <w:rPr>
-          <w:sz w:val="24"/>
-          <w:szCs w:val="24"/>
-        </w:rPr>
-      </w:pPr>
-    </w:p>
-    <w:p>
-      <w:pPr>
-        <w:rPr>
-          <w:sz w:val="24"/>
-          <w:szCs w:val="24"/>
-        </w:rPr>
-      </w:pPr>
-    </w:p>
-    <w:p>
-      <w:pPr>
-        <w:rPr>
-          <w:sz w:val="24"/>
-          <w:szCs w:val="24"/>
-        </w:rPr>
-      </w:pPr>
-    </w:p>
-    <w:p>
-      <w:pPr>
-        <w:rPr>
-          <w:sz w:val="24"/>
-          <w:szCs w:val="24"/>
-        </w:rPr>
-      </w:pPr>
-    </w:p>
-    <w:p>
-      <w:pPr>
-        <w:rPr>
-          <w:sz w:val="24"/>
-          <w:szCs w:val="24"/>
-        </w:rPr>
-      </w:pPr>
-    </w:p>
-    <w:p>
-      <w:pPr>
-        <w:rPr>
-          <w:sz w:val="24"/>
-          <w:szCs w:val="24"/>
-        </w:rPr>
-      </w:pPr>
-    </w:p>
-    <w:p>
-      <w:pPr>
-        <w:rPr>
-          <w:sz w:val="24"/>
-          <w:szCs w:val="24"/>
-        </w:rPr>
-      </w:pPr>
-    </w:p>
-    <w:p>
-      <w:pPr>
-        <w:rPr>
-          <w:sz w:val="24"/>
-          <w:szCs w:val="24"/>
-        </w:rPr>
-      </w:pPr>
-    </w:p>
-    <w:p>
-      <w:pPr>
-        <w:rPr>
-          <w:sz w:val="24"/>
-          <w:szCs w:val="24"/>
-        </w:rPr>
-      </w:pPr>
-    </w:p>
-    <w:p>
-      <w:pPr>
-        <w:rPr>
-          <w:sz w:val="24"/>
-          <w:szCs w:val="24"/>
-        </w:rPr>
-      </w:pPr>
-    </w:p>
-    <w:p>
-      <w:pPr>
+        <w:ind w:firstLine="660"/>
         <w:rPr>
           <w:sz w:val="24"/>
           <w:szCs w:val="24"/>
@@ -1672,6 +1446,629 @@
           <w:u w:val="single"/>
         </w:rPr>
         <w:lastRenderedPageBreak/>
+        <w:t>Implementation</w:t>
+      </w:r>
+    </w:p>
+    <w:p>
+      <w:pPr>
+        <w:rPr>
+          <w:sz w:val="24"/>
+          <w:szCs w:val="24"/>
+        </w:rPr>
+      </w:pPr>
+      <w:r>
+        <w:rPr>
+          <w:sz w:val="24"/>
+          <w:szCs w:val="24"/>
+        </w:rPr>
+        <w:t xml:space="preserve">A basic 2D scene was created so the agent could move around and shoot. </w:t>
+      </w:r>
+      <w:r>
+        <w:rPr>
+          <w:sz w:val="24"/>
+          <w:szCs w:val="24"/>
+        </w:rPr>
+        <w:t>An ammo box and a health pack were also placed in the scene so that the agent could pick them up whenever their relevant utility values are high enough. A static AI turret was also placed in the scene, this static agent can shoot at the AI agent and damage it.</w:t>
+      </w:r>
+    </w:p>
+    <w:p>
+      <w:pPr>
+        <w:rPr>
+          <w:sz w:val="24"/>
+          <w:szCs w:val="24"/>
+        </w:rPr>
+      </w:pPr>
+      <w:r>
+        <w:rPr>
+          <w:sz w:val="24"/>
+          <w:szCs w:val="24"/>
+        </w:rPr>
+        <w:tab/>
+        <w:t>To start, a script called AIScript was created. This script will handle all the</w:t>
+      </w:r>
+      <w:r>
+        <w:rPr>
+          <w:sz w:val="24"/>
+          <w:szCs w:val="24"/>
+        </w:rPr>
+        <w:t xml:space="preserve"> functionality of the AI Agent. It will also be used to calculate the highest utility value from all the utility functions.</w:t>
+      </w:r>
+    </w:p>
+    <w:p>
+      <w:pPr>
+        <w:rPr>
+          <w:sz w:val="24"/>
+          <w:szCs w:val="24"/>
+        </w:rPr>
+      </w:pPr>
+      <w:r>
+        <w:rPr>
+          <w:sz w:val="24"/>
+          <w:szCs w:val="24"/>
+        </w:rPr>
+        <w:tab/>
+        <w:t xml:space="preserve">The attack method starts off by finding a random AI in the scene. A </w:t>
+      </w:r>
+      <w:r>
+        <w:rPr>
+          <w:sz w:val="24"/>
+          <w:szCs w:val="24"/>
+        </w:rPr>
+        <w:t>method</w:t>
+      </w:r>
+      <w:r>
+        <w:rPr>
+          <w:sz w:val="24"/>
+          <w:szCs w:val="24"/>
+        </w:rPr>
+        <w:t xml:space="preserve"> called SelectRandomEnemy()</w:t>
+      </w:r>
+      <w:r>
+        <w:rPr>
+          <w:sz w:val="24"/>
+          <w:szCs w:val="24"/>
+        </w:rPr>
+        <w:t xml:space="preserve"> is used. This method will take calculate and pick a random game object from an array of game objects. This method was originally used to calculate a random object between 3 static AI agents in the scene. Due to complications and a general cluster in the scene, 2 of these static AI had to be scrapped and only 1 exists in the scene now. Below is an image of the scene in game view with 3 of the static agents to show why this was changed. After the object is selected, the agent </w:t>
+      </w:r>
+      <w:r>
+        <w:rPr>
+          <w:sz w:val="24"/>
+          <w:szCs w:val="24"/>
+        </w:rPr>
+        <w:t>must</w:t>
+      </w:r>
+      <w:r>
+        <w:rPr>
+          <w:sz w:val="24"/>
+          <w:szCs w:val="24"/>
+        </w:rPr>
+        <w:t xml:space="preserve"> move towards the static AI. </w:t>
+      </w:r>
+      <w:r>
+        <w:rPr>
+          <w:sz w:val="24"/>
+          <w:szCs w:val="24"/>
+        </w:rPr>
+        <w:t xml:space="preserve">This method takes in the random game object selected and will transform and rotate the agent transform values and move the agent towards the static agent. When rotating the agents transform, to ensure the agent doesn’t rotate in an axis which is irrelevant to the game world, “Space.Self” is used. This solved an earlier problem where the agent was rotating out of game view. </w:t>
+      </w:r>
+    </w:p>
+    <w:p>
+      <w:pPr>
+        <w:rPr>
+          <w:sz w:val="24"/>
+          <w:szCs w:val="24"/>
+        </w:rPr>
+      </w:pPr>
+      <w:r>
+        <w:rPr>
+          <w:sz w:val="24"/>
+          <w:szCs w:val="24"/>
+        </w:rPr>
+        <w:tab/>
+        <w:t>The heal method implements a similar random method as the attack. A random health pack is elected from an array of game objects.</w:t>
+      </w:r>
+      <w:r>
+        <w:rPr>
+          <w:sz w:val="24"/>
+          <w:szCs w:val="24"/>
+        </w:rPr>
+        <w:t xml:space="preserve"> A public method is then created so which adds health to the agent based on the parameter on the method. This method can be called by any script.</w:t>
+      </w:r>
+    </w:p>
+    <w:p>
+      <w:pPr>
+        <w:rPr>
+          <w:sz w:val="24"/>
+          <w:szCs w:val="24"/>
+        </w:rPr>
+      </w:pPr>
+      <w:r>
+        <w:rPr>
+          <w:sz w:val="24"/>
+          <w:szCs w:val="24"/>
+        </w:rPr>
+        <w:tab/>
+        <w:t xml:space="preserve">The </w:t>
+      </w:r>
+      <w:r>
+        <w:rPr>
+          <w:sz w:val="24"/>
+          <w:szCs w:val="24"/>
+        </w:rPr>
+        <w:t>agent’s</w:t>
+      </w:r>
+      <w:r>
+        <w:rPr>
+          <w:sz w:val="24"/>
+          <w:szCs w:val="24"/>
+        </w:rPr>
+        <w:t xml:space="preserve"> health and ammo values are displayed at the top left of the screen for visualization purposes.</w:t>
+      </w:r>
+      <w:r>
+        <w:rPr>
+          <w:sz w:val="24"/>
+          <w:szCs w:val="24"/>
+        </w:rPr>
+        <w:t xml:space="preserve"> </w:t>
+      </w:r>
+    </w:p>
+    <w:p>
+      <w:pPr>
+        <w:rPr>
+          <w:sz w:val="24"/>
+          <w:szCs w:val="24"/>
+        </w:rPr>
+      </w:pPr>
+      <w:r>
+        <w:rPr>
+          <w:sz w:val="24"/>
+          <w:szCs w:val="24"/>
+        </w:rPr>
+        <w:tab/>
+        <w:t xml:space="preserve">To calculate the utility values on attack, heal, reload and run, a script called UtilityAI is created. In this script, all the specific utility functions are created and all these values are then place in an array. The utility values are held by 4 floats specific to each utility. </w:t>
+      </w:r>
+    </w:p>
+    <w:p>
+      <w:pPr>
+        <w:rPr>
+          <w:sz w:val="24"/>
+          <w:szCs w:val="24"/>
+        </w:rPr>
+      </w:pPr>
+      <w:r>
+        <w:rPr>
+          <w:sz w:val="24"/>
+          <w:szCs w:val="24"/>
+        </w:rPr>
+        <w:tab/>
+        <w:t>The 4 float values are placed in a specific element in the array.</w:t>
+      </w:r>
+      <w:r>
+        <w:rPr>
+          <w:sz w:val="24"/>
+          <w:szCs w:val="24"/>
+        </w:rPr>
+        <w:t xml:space="preserve"> Once the array is created and initialized, it is then recreated to resize it. Originally a list was created and each value was placed in a specific element. However, this list was adding and updating each frame and the list grew uncontrollably after only a couple of seconds. This caused major issues in the game and only after 10 seconds the game became unplayable. A quick changed of data structure ensured that the original behaviour that was intended was implemented correctly.  </w:t>
+      </w:r>
+    </w:p>
+    <w:p>
+      <w:pPr>
+        <w:rPr>
+          <w:sz w:val="24"/>
+          <w:szCs w:val="24"/>
+        </w:rPr>
+      </w:pPr>
+      <w:r>
+        <w:rPr>
+          <w:sz w:val="24"/>
+          <w:szCs w:val="24"/>
+        </w:rPr>
+        <w:lastRenderedPageBreak/>
+        <w:tab/>
+        <w:t xml:space="preserve">A utility curve is implement for each individual utility value. These curves have their own </w:t>
+      </w:r>
+      <w:r>
+        <w:rPr>
+          <w:sz w:val="24"/>
+          <w:szCs w:val="24"/>
+        </w:rPr>
+        <w:t>formula</w:t>
+      </w:r>
+      <w:r>
+        <w:rPr>
+          <w:sz w:val="24"/>
+          <w:szCs w:val="24"/>
+        </w:rPr>
+        <w:t xml:space="preserve"> based on different values and stipulations in the game world. The Heal Utility value is based off the Sigmoid Curve</w:t>
+      </w:r>
+      <w:r>
+        <w:rPr>
+          <w:sz w:val="24"/>
+          <w:szCs w:val="24"/>
+        </w:rPr>
+        <w:t>, as shown in Figure 1 below</w:t>
+      </w:r>
+      <w:r>
+        <w:rPr>
+          <w:sz w:val="24"/>
+          <w:szCs w:val="24"/>
+        </w:rPr>
+        <w:t xml:space="preserve">. It uses a basic logistic </w:t>
+      </w:r>
+      <w:r>
+        <w:rPr>
+          <w:sz w:val="24"/>
+          <w:szCs w:val="24"/>
+        </w:rPr>
+        <w:t>function; this function gives the biggest rate of change in the center of the input and gives the intended behaviour that was chos</w:t>
+      </w:r>
+      <w:r>
+        <w:rPr>
+          <w:sz w:val="24"/>
+          <w:szCs w:val="24"/>
+        </w:rPr>
+        <w:t>en at the start of the project. This curve uses Euler’s number, the base of the natural logarithm, to calculate and adjust the steepness of the curve.</w:t>
+      </w:r>
+      <w:r>
+        <w:rPr>
+          <w:sz w:val="24"/>
+          <w:szCs w:val="24"/>
+        </w:rPr>
+        <w:t xml:space="preserve"> The formula uses the currentHealth and maxHealth variables from the base AIScript to calculate a reasonable utility value. </w:t>
+      </w:r>
+    </w:p>
+    <w:p>
+      <w:pPr>
+        <w:rPr>
+          <w:sz w:val="24"/>
+          <w:szCs w:val="24"/>
+        </w:rPr>
+      </w:pPr>
+      <w:r>
+        <w:rPr>
+          <w:sz w:val="24"/>
+          <w:szCs w:val="24"/>
+        </w:rPr>
+        <w:tab/>
+        <w:t>The Reload Utility curve is based on a quadratic curve as shown below in Figure 2.</w:t>
+      </w:r>
+      <w:r>
+        <w:rPr>
+          <w:sz w:val="24"/>
+          <w:szCs w:val="24"/>
+        </w:rPr>
+        <w:t xml:space="preserve"> This curve allows an increasing rate of utility based on the </w:t>
+      </w:r>
+      <w:r>
+        <w:rPr>
+          <w:sz w:val="24"/>
+          <w:szCs w:val="24"/>
+        </w:rPr>
+        <w:t>agent’s</w:t>
+      </w:r>
+      <w:r>
+        <w:rPr>
+          <w:sz w:val="24"/>
+          <w:szCs w:val="24"/>
+        </w:rPr>
+        <w:t xml:space="preserve"> current ammo count.</w:t>
+      </w:r>
+    </w:p>
+    <w:p>
+      <w:pPr>
+        <w:rPr>
+          <w:sz w:val="24"/>
+          <w:szCs w:val="24"/>
+        </w:rPr>
+      </w:pPr>
+      <w:r>
+        <w:rPr>
+          <w:sz w:val="24"/>
+          <w:szCs w:val="24"/>
+        </w:rPr>
+        <w:tab/>
+        <w:t>These utility values are normalized within their own formulas</w:t>
+      </w:r>
+      <w:r>
+        <w:rPr>
+          <w:sz w:val="24"/>
+          <w:szCs w:val="24"/>
+        </w:rPr>
+        <w:t xml:space="preserve">, this ensures that they can be compared without having to normalize them using more formulas. These values are also </w:t>
+      </w:r>
+      <w:r>
+        <w:rPr>
+          <w:sz w:val="24"/>
+          <w:szCs w:val="24"/>
+        </w:rPr>
+        <w:t>clamped using the Mathf.Clamp</w:t>
+      </w:r>
+      <w:r>
+        <w:rPr>
+          <w:sz w:val="24"/>
+          <w:szCs w:val="24"/>
+        </w:rPr>
+        <w:t xml:space="preserve"> function between 0 and 1</w:t>
+      </w:r>
+      <w:r>
+        <w:rPr>
+          <w:sz w:val="24"/>
+          <w:szCs w:val="24"/>
+        </w:rPr>
+        <w:t xml:space="preserve"> to ensure they don’t go over the intended scale.</w:t>
+      </w:r>
+    </w:p>
+    <w:p>
+      <w:pPr>
+        <w:rPr>
+          <w:sz w:val="24"/>
+          <w:szCs w:val="24"/>
+        </w:rPr>
+      </w:pPr>
+      <w:r>
+        <w:rPr>
+          <w:sz w:val="24"/>
+          <w:szCs w:val="24"/>
+        </w:rPr>
+        <w:tab/>
+        <w:t xml:space="preserve">One major problem that occurred with the overall algorithm was the run method. Originally, </w:t>
+      </w:r>
+      <w:r>
+        <w:rPr>
+          <w:sz w:val="24"/>
+          <w:szCs w:val="24"/>
+        </w:rPr>
+        <w:t xml:space="preserve">the run method was supposed to give the agent some time to back off and get out of range of the enemy/enemies in the scene. In theory, this was a good state to have in the game. However, this state suffered from never being picked as the highest utility. Since the calculation for this utility is based off how much health and ammo the agent has, </w:t>
+      </w:r>
+      <w:r>
+        <w:rPr>
+          <w:sz w:val="24"/>
+          <w:szCs w:val="24"/>
+        </w:rPr>
+        <w:t>the agent would just go and get more health/ammo, thus decreasing the run utility</w:t>
+      </w:r>
+      <w:bookmarkStart w:id="0" w:name="_GoBack"/>
+      <w:bookmarkEnd w:id="0"/>
+      <w:r>
+        <w:rPr>
+          <w:sz w:val="24"/>
+          <w:szCs w:val="24"/>
+        </w:rPr>
+        <w:t xml:space="preserve">. </w:t>
+      </w:r>
+    </w:p>
+    <w:p>
+      <w:pPr>
+        <w:ind w:left="660"/>
+        <w:rPr>
+          <w:sz w:val="24"/>
+          <w:szCs w:val="24"/>
+        </w:rPr>
+      </w:pPr>
+    </w:p>
+    <w:p>
+      <w:pPr>
+        <w:ind w:left="660"/>
+        <w:rPr>
+          <w:sz w:val="24"/>
+          <w:szCs w:val="24"/>
+        </w:rPr>
+      </w:pPr>
+    </w:p>
+    <w:p>
+      <w:pPr>
+        <w:rPr>
+          <w:sz w:val="24"/>
+          <w:szCs w:val="24"/>
+        </w:rPr>
+      </w:pPr>
+    </w:p>
+    <w:p>
+      <w:pPr>
+        <w:rPr>
+          <w:sz w:val="24"/>
+          <w:szCs w:val="24"/>
+        </w:rPr>
+      </w:pPr>
+    </w:p>
+    <w:p>
+      <w:pPr>
+        <w:rPr>
+          <w:sz w:val="24"/>
+          <w:szCs w:val="24"/>
+        </w:rPr>
+      </w:pPr>
+    </w:p>
+    <w:p>
+      <w:pPr>
+        <w:rPr>
+          <w:sz w:val="24"/>
+          <w:szCs w:val="24"/>
+        </w:rPr>
+      </w:pPr>
+    </w:p>
+    <w:p>
+      <w:pPr>
+        <w:rPr>
+          <w:sz w:val="24"/>
+          <w:szCs w:val="24"/>
+        </w:rPr>
+      </w:pPr>
+    </w:p>
+    <w:p>
+      <w:pPr>
+        <w:rPr>
+          <w:sz w:val="24"/>
+          <w:szCs w:val="24"/>
+        </w:rPr>
+      </w:pPr>
+    </w:p>
+    <w:p>
+      <w:pPr>
+        <w:rPr>
+          <w:sz w:val="24"/>
+          <w:szCs w:val="24"/>
+        </w:rPr>
+      </w:pPr>
+    </w:p>
+    <w:p>
+      <w:pPr>
+        <w:rPr>
+          <w:sz w:val="24"/>
+          <w:szCs w:val="24"/>
+        </w:rPr>
+      </w:pPr>
+    </w:p>
+    <w:p>
+      <w:pPr>
+        <w:rPr>
+          <w:sz w:val="24"/>
+          <w:szCs w:val="24"/>
+        </w:rPr>
+      </w:pPr>
+    </w:p>
+    <w:p>
+      <w:pPr>
+        <w:rPr>
+          <w:sz w:val="24"/>
+          <w:szCs w:val="24"/>
+        </w:rPr>
+      </w:pPr>
+    </w:p>
+    <w:p>
+      <w:pPr>
+        <w:rPr>
+          <w:sz w:val="24"/>
+          <w:szCs w:val="24"/>
+        </w:rPr>
+      </w:pPr>
+    </w:p>
+    <w:p>
+      <w:pPr>
+        <w:rPr>
+          <w:sz w:val="24"/>
+          <w:szCs w:val="24"/>
+        </w:rPr>
+      </w:pPr>
+    </w:p>
+    <w:p>
+      <w:pPr>
+        <w:rPr>
+          <w:sz w:val="24"/>
+          <w:szCs w:val="24"/>
+        </w:rPr>
+      </w:pPr>
+    </w:p>
+    <w:p>
+      <w:pPr>
+        <w:rPr>
+          <w:sz w:val="24"/>
+          <w:szCs w:val="24"/>
+        </w:rPr>
+      </w:pPr>
+    </w:p>
+    <w:p>
+      <w:pPr>
+        <w:rPr>
+          <w:sz w:val="24"/>
+          <w:szCs w:val="24"/>
+        </w:rPr>
+      </w:pPr>
+    </w:p>
+    <w:p>
+      <w:pPr>
+        <w:rPr>
+          <w:sz w:val="24"/>
+          <w:szCs w:val="24"/>
+        </w:rPr>
+      </w:pPr>
+    </w:p>
+    <w:p>
+      <w:pPr>
+        <w:rPr>
+          <w:sz w:val="24"/>
+          <w:szCs w:val="24"/>
+        </w:rPr>
+      </w:pPr>
+    </w:p>
+    <w:p>
+      <w:pPr>
+        <w:rPr>
+          <w:sz w:val="24"/>
+          <w:szCs w:val="24"/>
+        </w:rPr>
+      </w:pPr>
+    </w:p>
+    <w:p>
+      <w:pPr>
+        <w:rPr>
+          <w:sz w:val="24"/>
+          <w:szCs w:val="24"/>
+        </w:rPr>
+      </w:pPr>
+    </w:p>
+    <w:p>
+      <w:pPr>
+        <w:rPr>
+          <w:sz w:val="24"/>
+          <w:szCs w:val="24"/>
+        </w:rPr>
+      </w:pPr>
+    </w:p>
+    <w:p>
+      <w:pPr>
+        <w:rPr>
+          <w:sz w:val="24"/>
+          <w:szCs w:val="24"/>
+        </w:rPr>
+      </w:pPr>
+    </w:p>
+    <w:p>
+      <w:pPr>
+        <w:rPr>
+          <w:sz w:val="24"/>
+          <w:szCs w:val="24"/>
+        </w:rPr>
+      </w:pPr>
+    </w:p>
+    <w:p>
+      <w:pPr>
+        <w:rPr>
+          <w:sz w:val="24"/>
+          <w:szCs w:val="24"/>
+        </w:rPr>
+      </w:pPr>
+    </w:p>
+    <w:p>
+      <w:pPr>
+        <w:rPr>
+          <w:sz w:val="24"/>
+          <w:szCs w:val="24"/>
+        </w:rPr>
+      </w:pPr>
+    </w:p>
+    <w:p>
+      <w:pPr>
+        <w:rPr>
+          <w:sz w:val="24"/>
+          <w:szCs w:val="24"/>
+        </w:rPr>
+      </w:pPr>
+    </w:p>
+    <w:p>
+      <w:pPr>
+        <w:rPr>
+          <w:sz w:val="28"/>
+          <w:szCs w:val="28"/>
+          <w:u w:val="single"/>
+        </w:rPr>
+      </w:pPr>
+      <w:r>
+        <w:rPr>
+          <w:sz w:val="28"/>
+          <w:szCs w:val="28"/>
+          <w:u w:val="single"/>
+        </w:rPr>
         <w:t>References</w:t>
       </w:r>
     </w:p>
@@ -3318,7 +3715,7 @@
 </file>
 
 <file path=customXml/itemProps1.xml><?xml version="1.0" encoding="utf-8"?>
-<ds:datastoreItem xmlns:ds="http://schemas.openxmlformats.org/officeDocument/2006/customXml" ds:itemID="{F4E1F15C-C151-43FC-B011-A88431A3A80D}">
+<ds:datastoreItem xmlns:ds="http://schemas.openxmlformats.org/officeDocument/2006/customXml" ds:itemID="{90C7C93C-4E80-4D90-8427-A7FB73B18BF8}">
   <ds:schemaRefs>
     <ds:schemaRef ds:uri="http://schemas.openxmlformats.org/officeDocument/2006/bibliography"/>
   </ds:schemaRefs>

</xml_diff>

<commit_message>
Changes to Run and Attack Utility and 1200 word count Implementation
</commit_message>
<xml_diff>
--- a/Documentation/Game Artificial Intelligence - Coursework Documentation.docx
+++ b/Documentation/Game Artificial Intelligence - Coursework Documentation.docx
@@ -1507,7 +1507,21 @@
           <w:szCs w:val="24"/>
         </w:rPr>
         <w:tab/>
-        <w:t xml:space="preserve">The attack method starts off by finding a random AI in the scene. A </w:t>
+        <w:t>The attack method starts off by finding a random</w:t>
+      </w:r>
+      <w:r>
+        <w:rPr>
+          <w:sz w:val="24"/>
+          <w:szCs w:val="24"/>
+        </w:rPr>
+        <w:t xml:space="preserve"> static</w:t>
+      </w:r>
+      <w:r>
+        <w:rPr>
+          <w:sz w:val="24"/>
+          <w:szCs w:val="24"/>
+        </w:rPr>
+        <w:t xml:space="preserve"> AI in the scene. A </w:t>
       </w:r>
       <w:r>
         <w:rPr>
@@ -1528,7 +1542,21 @@
           <w:sz w:val="24"/>
           <w:szCs w:val="24"/>
         </w:rPr>
-        <w:t xml:space="preserve"> is used. This method will take calculate and pick a random game object from an array of game objects. This method was originally used to calculate a random object between 3 static AI agents in the scene. Due to complications and a general cluster in the scene, 2 of these static AI had to be scrapped and only 1 exists in the scene now. Below is an image of the scene in game view with 3 of the static agents to show why this was changed. After the object is selected, the agent </w:t>
+        <w:t xml:space="preserve"> is used. This method will take calculate and pick a random game object from an array of game objects. This method was originally used to calculate a random object between 3 static AI agents in the scene. Due to complications</w:t>
+      </w:r>
+      <w:r>
+        <w:rPr>
+          <w:sz w:val="24"/>
+          <w:szCs w:val="24"/>
+        </w:rPr>
+        <w:t xml:space="preserve"> when selecting more than one agent</w:t>
+      </w:r>
+      <w:r>
+        <w:rPr>
+          <w:sz w:val="24"/>
+          <w:szCs w:val="24"/>
+        </w:rPr>
+        <w:t xml:space="preserve"> and a general cluster in the scene, 2 of these static AI had to be scrapped and only 1 exists in the scene now. Below is an image of the scene in game view with 3 of the static agents to show why this was changed. After the object is selected, the agent </w:t>
       </w:r>
       <w:r>
         <w:rPr>
@@ -1572,7 +1600,145 @@
           <w:sz w:val="24"/>
           <w:szCs w:val="24"/>
         </w:rPr>
-        <w:t xml:space="preserve"> A public method is then created so which adds health to the agent based on the parameter on the method. This method can be called by any script.</w:t>
+        <w:t xml:space="preserve"> The agent will then move towards the selected health pack.</w:t>
+      </w:r>
+      <w:r>
+        <w:rPr>
+          <w:sz w:val="24"/>
+          <w:szCs w:val="24"/>
+        </w:rPr>
+        <w:t xml:space="preserve"> A </w:t>
+      </w:r>
+      <w:r>
+        <w:rPr>
+          <w:sz w:val="24"/>
+          <w:szCs w:val="24"/>
+        </w:rPr>
+        <w:t xml:space="preserve">public method is then created called AddHealth() </w:t>
+      </w:r>
+      <w:r>
+        <w:rPr>
+          <w:sz w:val="24"/>
+          <w:szCs w:val="24"/>
+        </w:rPr>
+        <w:t>which adds health to th</w:t>
+      </w:r>
+      <w:r>
+        <w:rPr>
+          <w:sz w:val="24"/>
+          <w:szCs w:val="24"/>
+        </w:rPr>
+        <w:t>e agent based on the parameter i</w:t>
+      </w:r>
+      <w:r>
+        <w:rPr>
+          <w:sz w:val="24"/>
+          <w:szCs w:val="24"/>
+        </w:rPr>
+        <w:t xml:space="preserve">n the method. This method is then called by the HealthPackScript. </w:t>
+      </w:r>
+      <w:r>
+        <w:rPr>
+          <w:sz w:val="24"/>
+          <w:szCs w:val="24"/>
+        </w:rPr>
+        <w:t>The HealthPackScript will detect if the agent collides with the health pack, and if it does, the AddHealth() method is then called.</w:t>
+      </w:r>
+      <w:r>
+        <w:rPr>
+          <w:sz w:val="24"/>
+          <w:szCs w:val="24"/>
+        </w:rPr>
+        <w:t xml:space="preserve"> </w:t>
+      </w:r>
+    </w:p>
+    <w:p>
+      <w:pPr>
+        <w:ind w:firstLine="720"/>
+        <w:rPr>
+          <w:sz w:val="24"/>
+          <w:szCs w:val="24"/>
+        </w:rPr>
+      </w:pPr>
+      <w:r>
+        <w:rPr>
+          <w:sz w:val="24"/>
+          <w:szCs w:val="24"/>
+        </w:rPr>
+        <w:t>The original idea for the health pack was to have constantly spawning health packs. The code was added and implemented to the game, however when run, it seemed like a pointless addition and there were some problems caused. One problem was the health packs were spawning on top of each other, this c</w:t>
+      </w:r>
+      <w:r>
+        <w:rPr>
+          <w:sz w:val="24"/>
+          <w:szCs w:val="24"/>
+        </w:rPr>
+        <w:t xml:space="preserve">aused each health pack to stack. When the agent picked up this stack of health packs, it caused unexpected behaviour and the agent started oscillating in place. A simple fix to this was to remove the spawning of the health packs and keep a static health pack in the scene. The agent can now run over and pick up the health pack and health pack won’t be destroyed or changed. Although this method seems less life-like, it fixes the issue </w:t>
+      </w:r>
+      <w:r>
+        <w:rPr>
+          <w:sz w:val="24"/>
+          <w:szCs w:val="24"/>
+        </w:rPr>
+        <w:t xml:space="preserve">of oscillation and </w:t>
+      </w:r>
+      <w:r>
+        <w:rPr>
+          <w:sz w:val="24"/>
+          <w:szCs w:val="24"/>
+        </w:rPr>
+        <w:t>ensure that the health pack will always be in the scene when the health utility is the highest.</w:t>
+      </w:r>
+    </w:p>
+    <w:p>
+      <w:pPr>
+        <w:rPr>
+          <w:sz w:val="24"/>
+          <w:szCs w:val="24"/>
+        </w:rPr>
+      </w:pPr>
+      <w:r>
+        <w:rPr>
+          <w:sz w:val="24"/>
+          <w:szCs w:val="24"/>
+        </w:rPr>
+        <w:lastRenderedPageBreak/>
+        <w:tab/>
+        <w:t xml:space="preserve">The reload method </w:t>
+      </w:r>
+      <w:r>
+        <w:rPr>
+          <w:sz w:val="24"/>
+          <w:szCs w:val="24"/>
+        </w:rPr>
+        <w:t xml:space="preserve">will use the same functionality as the attack and heal. A random object will be chosen in the scene, and the agent will move towards the selected </w:t>
+      </w:r>
+      <w:r>
+        <w:rPr>
+          <w:sz w:val="24"/>
+          <w:szCs w:val="24"/>
+        </w:rPr>
+        <w:t>ammo box. In this scene, there is only 1 ammo box, so only that one will be chosen. The relo</w:t>
+      </w:r>
+      <w:r>
+        <w:rPr>
+          <w:sz w:val="24"/>
+          <w:szCs w:val="24"/>
+        </w:rPr>
+        <w:t>ad functionality originally had</w:t>
+      </w:r>
+      <w:r>
+        <w:rPr>
+          <w:sz w:val="24"/>
+          <w:szCs w:val="24"/>
+        </w:rPr>
+        <w:t xml:space="preserve"> the agent pause for a couple of seconds and reload. This caused an unbalance in the scene as the agent would be stuck inside the range of the static AI, causing him to take unnecessary</w:t>
+      </w:r>
+      <w:r>
+        <w:rPr>
+          <w:sz w:val="24"/>
+          <w:szCs w:val="24"/>
+        </w:rPr>
+        <w:t xml:space="preserve"> damage.</w:t>
       </w:r>
     </w:p>
     <w:p>
@@ -1611,6 +1777,13 @@
         </w:rPr>
         <w:t xml:space="preserve"> </w:t>
       </w:r>
+      <w:r>
+        <w:rPr>
+          <w:sz w:val="24"/>
+          <w:szCs w:val="24"/>
+        </w:rPr>
+        <w:t>These values are assigned to a text variable and then set to an object reference in the hierarchy.</w:t>
+      </w:r>
     </w:p>
     <w:p>
       <w:pPr>
@@ -1641,29 +1814,84 @@
           <w:szCs w:val="24"/>
         </w:rPr>
         <w:tab/>
-        <w:t>The 4 float values are placed in a specific element in the array.</w:t>
-      </w:r>
-      <w:r>
-        <w:rPr>
-          <w:sz w:val="24"/>
-          <w:szCs w:val="24"/>
-        </w:rPr>
-        <w:t xml:space="preserve"> Once the array is created and initialized, it is then recreated to resize it. Originally a list was created and each value was placed in a specific element. However, this list was adding and updating each frame and the list grew uncontrollably after only a couple of seconds. This caused major issues in the game and only after 10 seconds the game became unplayable. A quick changed of data structure ensured that the original behaviour that was intended was implemented correctly.  </w:t>
-      </w:r>
-    </w:p>
-    <w:p>
-      <w:pPr>
-        <w:rPr>
-          <w:sz w:val="24"/>
-          <w:szCs w:val="24"/>
-        </w:rPr>
-      </w:pPr>
-      <w:r>
-        <w:rPr>
-          <w:sz w:val="24"/>
-          <w:szCs w:val="24"/>
-        </w:rPr>
-        <w:lastRenderedPageBreak/>
+        <w:t>The</w:t>
+      </w:r>
+      <w:r>
+        <w:rPr>
+          <w:sz w:val="24"/>
+          <w:szCs w:val="24"/>
+        </w:rPr>
+        <w:t xml:space="preserve"> 4 float values are placed in their own unique </w:t>
+      </w:r>
+      <w:r>
+        <w:rPr>
+          <w:sz w:val="24"/>
+          <w:szCs w:val="24"/>
+        </w:rPr>
+        <w:t>element in the array.</w:t>
+      </w:r>
+      <w:r>
+        <w:rPr>
+          <w:sz w:val="24"/>
+          <w:szCs w:val="24"/>
+        </w:rPr>
+        <w:t xml:space="preserve"> Once the array is created and initialized, it is then recreated to resize it. Originally</w:t>
+      </w:r>
+      <w:r>
+        <w:rPr>
+          <w:sz w:val="24"/>
+          <w:szCs w:val="24"/>
+        </w:rPr>
+        <w:t>,</w:t>
+      </w:r>
+      <w:r>
+        <w:rPr>
+          <w:sz w:val="24"/>
+          <w:szCs w:val="24"/>
+        </w:rPr>
+        <w:t xml:space="preserve"> a list was created and each value was placed in a specific element. However, this list was adding and updating each frame and the list grew uncontrollably after only a couple of seconds. This caused major issues in the game and only after 10 seconds the game be</w:t>
+      </w:r>
+      <w:r>
+        <w:rPr>
+          <w:sz w:val="24"/>
+          <w:szCs w:val="24"/>
+        </w:rPr>
+        <w:t>came unplayable</w:t>
+      </w:r>
+      <w:r>
+        <w:rPr>
+          <w:sz w:val="24"/>
+          <w:szCs w:val="24"/>
+        </w:rPr>
+        <w:t xml:space="preserve"> due to fps drops</w:t>
+      </w:r>
+      <w:r>
+        <w:rPr>
+          <w:sz w:val="24"/>
+          <w:szCs w:val="24"/>
+        </w:rPr>
+        <w:t>. A quick change</w:t>
+      </w:r>
+      <w:r>
+        <w:rPr>
+          <w:sz w:val="24"/>
+          <w:szCs w:val="24"/>
+        </w:rPr>
+        <w:t xml:space="preserve"> of data structure ensured that the original behaviour that was intended was implemented correctly.  </w:t>
+      </w:r>
+    </w:p>
+    <w:p>
+      <w:pPr>
+        <w:rPr>
+          <w:sz w:val="24"/>
+          <w:szCs w:val="24"/>
+        </w:rPr>
+      </w:pPr>
+      <w:r>
+        <w:rPr>
+          <w:sz w:val="24"/>
+          <w:szCs w:val="24"/>
+        </w:rPr>
         <w:tab/>
         <w:t xml:space="preserve">A utility curve is implement for each individual utility value. These curves have their own </w:t>
       </w:r>
@@ -1753,6 +1981,15 @@
         </w:rPr>
         <w:t xml:space="preserve"> current ammo count.</w:t>
       </w:r>
+      <w:r>
+        <w:rPr>
+          <w:sz w:val="24"/>
+          <w:szCs w:val="24"/>
+        </w:rPr>
+        <w:t xml:space="preserve"> The lower the ammo, the quicker the need for ammo increases.</w:t>
+      </w:r>
+      <w:bookmarkStart w:id="0" w:name="_GoBack"/>
+      <w:bookmarkEnd w:id="0"/>
     </w:p>
     <w:p>
       <w:pPr>
@@ -1781,60 +2018,132 @@
           <w:sz w:val="24"/>
           <w:szCs w:val="24"/>
         </w:rPr>
-        <w:t>clamped using the Mathf.Clamp</w:t>
-      </w:r>
-      <w:r>
-        <w:rPr>
-          <w:sz w:val="24"/>
-          <w:szCs w:val="24"/>
-        </w:rPr>
-        <w:t xml:space="preserve"> function between 0 and 1</w:t>
-      </w:r>
-      <w:r>
-        <w:rPr>
-          <w:sz w:val="24"/>
-          <w:szCs w:val="24"/>
-        </w:rPr>
-        <w:t xml:space="preserve"> to ensure they don’t go over the intended scale.</w:t>
-      </w:r>
-    </w:p>
-    <w:p>
-      <w:pPr>
-        <w:rPr>
-          <w:sz w:val="24"/>
-          <w:szCs w:val="24"/>
-        </w:rPr>
-      </w:pPr>
-      <w:r>
-        <w:rPr>
-          <w:sz w:val="24"/>
-          <w:szCs w:val="24"/>
-        </w:rPr>
-        <w:tab/>
-        <w:t xml:space="preserve">One major problem that occurred with the overall algorithm was the run method. Originally, </w:t>
-      </w:r>
-      <w:r>
-        <w:rPr>
-          <w:sz w:val="24"/>
-          <w:szCs w:val="24"/>
-        </w:rPr>
-        <w:t xml:space="preserve">the run method was supposed to give the agent some time to back off and get out of range of the enemy/enemies in the scene. In theory, this was a good state to have in the game. However, this state suffered from never being picked as the highest utility. Since the calculation for this utility is based off how much health and ammo the agent has, </w:t>
-      </w:r>
-      <w:r>
-        <w:rPr>
-          <w:sz w:val="24"/>
-          <w:szCs w:val="24"/>
-        </w:rPr>
-        <w:t>the agent would just go and get more health/ammo, thus decreasing the run utility</w:t>
-      </w:r>
-      <w:bookmarkStart w:id="0" w:name="_GoBack"/>
-      <w:bookmarkEnd w:id="0"/>
-      <w:r>
-        <w:rPr>
-          <w:sz w:val="24"/>
-          <w:szCs w:val="24"/>
-        </w:rPr>
-        <w:t xml:space="preserve">. </w:t>
+        <w:t>clamped using the Mathf.Clamp function between 0 and 1</w:t>
+      </w:r>
+      <w:r>
+        <w:rPr>
+          <w:sz w:val="24"/>
+          <w:szCs w:val="24"/>
+        </w:rPr>
+        <w:t xml:space="preserve"> to ensure they don’t go over the intended scale</w:t>
+      </w:r>
+      <w:r>
+        <w:rPr>
+          <w:sz w:val="24"/>
+          <w:szCs w:val="24"/>
+        </w:rPr>
+        <w:t xml:space="preserve"> to be compared upon</w:t>
+      </w:r>
+      <w:r>
+        <w:rPr>
+          <w:sz w:val="24"/>
+          <w:szCs w:val="24"/>
+        </w:rPr>
+        <w:t>.</w:t>
+      </w:r>
+    </w:p>
+    <w:p>
+      <w:pPr>
+        <w:ind w:firstLine="720"/>
+        <w:rPr>
+          <w:sz w:val="24"/>
+          <w:szCs w:val="24"/>
+        </w:rPr>
+      </w:pPr>
+      <w:r>
+        <w:rPr>
+          <w:sz w:val="24"/>
+          <w:szCs w:val="24"/>
+        </w:rPr>
+        <w:t xml:space="preserve">One each utility has been calculated, these utilities need to map to their specific functions if their utility is the chosen utility. </w:t>
+      </w:r>
+      <w:r>
+        <w:rPr>
+          <w:sz w:val="24"/>
+          <w:szCs w:val="24"/>
+        </w:rPr>
+        <w:t>This is done by finding the max value from the array crea</w:t>
+      </w:r>
+      <w:r>
+        <w:rPr>
+          <w:sz w:val="24"/>
+          <w:szCs w:val="24"/>
+        </w:rPr>
+        <w:t xml:space="preserve">ted to hold the utility values. This algorithm will use the Max() method which is an </w:t>
+      </w:r>
+      <w:r>
+        <w:rPr>
+          <w:sz w:val="24"/>
+          <w:szCs w:val="24"/>
+        </w:rPr>
+        <w:lastRenderedPageBreak/>
+        <w:t xml:space="preserve">extension method from ‘System.Linq’. This method will return the maximum value in the array. </w:t>
+      </w:r>
+      <w:r>
+        <w:rPr>
+          <w:sz w:val="24"/>
+          <w:szCs w:val="24"/>
+        </w:rPr>
+        <w:t xml:space="preserve">This method is then compared to each specific utility value. If the max value is equal to one of the values in the array, then that utility values function is then called and executed. </w:t>
+      </w:r>
+    </w:p>
+    <w:p>
+      <w:pPr>
+        <w:ind w:firstLine="720"/>
+        <w:rPr>
+          <w:sz w:val="24"/>
+          <w:szCs w:val="24"/>
+        </w:rPr>
+      </w:pPr>
+      <w:r>
+        <w:rPr>
+          <w:sz w:val="24"/>
+          <w:szCs w:val="24"/>
+        </w:rPr>
+        <w:t>One major problem that occurred with the overall algorithm was the run method. Originally, the run method was supposed to give the agent some time to back off and get out of range of the enemy/enemies in the scene. In theory, this was a good state to have in the game. However, this state suffered from never being picked as the highest utility. Since the calculation for this utility is based off how much health and ammo the agent has, the agent would just go and get more health/ammo, thus decreasing the run utility.</w:t>
+      </w:r>
+    </w:p>
+    <w:p>
+      <w:pPr>
+        <w:rPr>
+          <w:sz w:val="28"/>
+          <w:szCs w:val="28"/>
+          <w:u w:val="single"/>
+        </w:rPr>
+      </w:pPr>
+      <w:r>
+        <w:rPr>
+          <w:sz w:val="28"/>
+          <w:szCs w:val="28"/>
+          <w:u w:val="single"/>
+        </w:rPr>
+        <w:t>Evaluation</w:t>
+      </w:r>
+    </w:p>
+    <w:p>
+      <w:pPr>
+        <w:rPr>
+          <w:sz w:val="28"/>
+          <w:szCs w:val="28"/>
+          <w:u w:val="single"/>
+        </w:rPr>
+      </w:pPr>
+    </w:p>
+    <w:p>
+      <w:pPr>
+        <w:rPr>
+          <w:sz w:val="28"/>
+          <w:szCs w:val="28"/>
+          <w:u w:val="single"/>
+        </w:rPr>
+      </w:pPr>
+      <w:r>
+        <w:rPr>
+          <w:sz w:val="28"/>
+          <w:szCs w:val="28"/>
+          <w:u w:val="single"/>
+        </w:rPr>
+        <w:t>Reflection</w:t>
       </w:r>
     </w:p>
     <w:p>
@@ -3715,7 +4024,7 @@
 </file>
 
 <file path=customXml/itemProps1.xml><?xml version="1.0" encoding="utf-8"?>
-<ds:datastoreItem xmlns:ds="http://schemas.openxmlformats.org/officeDocument/2006/customXml" ds:itemID="{90C7C93C-4E80-4D90-8427-A7FB73B18BF8}">
+<ds:datastoreItem xmlns:ds="http://schemas.openxmlformats.org/officeDocument/2006/customXml" ds:itemID="{07C2D8DA-F5A5-4034-8A31-565CDAD5941E}">
   <ds:schemaRefs>
     <ds:schemaRef ds:uri="http://schemas.openxmlformats.org/officeDocument/2006/bibliography"/>
   </ds:schemaRefs>

</xml_diff>